<commit_message>
Seems to work in the DESKTOP
</commit_message>
<xml_diff>
--- a/OpenYTInVM/REQUIREMENT_ANALYSIS_FINDINGS/REQUIREMENTS_ANALYSIS_FINDINGS.docx
+++ b/OpenYTInVM/REQUIREMENT_ANALYSIS_FINDINGS/REQUIREMENTS_ANALYSIS_FINDINGS.docx
@@ -73,6 +73,22 @@
       <w:pPr>
         <w:pStyle w:val="ListParagraph"/>
       </w:pPr>
+    </w:p>
+    <w:p>
+      <w:pPr>
+        <w:pStyle w:val="ListParagraph"/>
+      </w:pPr>
+      <w:r>
+        <w:t>Note:   this approach seems to work</w:t>
+      </w:r>
+    </w:p>
+    <w:p>
+      <w:pPr>
+        <w:pStyle w:val="ListParagraph"/>
+      </w:pPr>
+      <w:r>
+        <w:t>Parallely opening the URLs and clicking on the video</w:t>
+      </w:r>
     </w:p>
     <w:p/>
     <w:p>

</xml_diff>